<commit_message>
minor fixes in NFSTRACE.Releasenotes.docx/pdf
</commit_message>
<xml_diff>
--- a/docs/NFSTRACE.Releasenotes.docx
+++ b/docs/NFSTRACE.Releasenotes.docx
@@ -470,7 +470,6 @@
         <w:widowControl w:val="0"/>
       </w:pPr>
       <w:hyperlink r:id="rId7">
-        <w:proofErr w:type="spellStart"/>
         <w:r>
           <w:rPr>
             <w:color w:val="1155CC"/>
@@ -478,7 +477,6 @@
           </w:rPr>
           <w:t>Wireshark</w:t>
         </w:r>
-        <w:proofErr w:type="spellEnd"/>
       </w:hyperlink>
       <w:r>
         <w:t xml:space="preserve"> – Enterprise quality tool-set for network traffic analysis.</w:t>
@@ -1074,15 +1072,18 @@
         <w:t>o</w:t>
       </w:r>
       <w:r>
-        <w:t xml:space="preserve">t use any external libraries due to portability reasons and licensing limitations. Utility does not use any </w:t>
-      </w:r>
-      <w:proofErr w:type="spellStart"/>
-      <w:r>
-        <w:t>Wireshark</w:t>
-      </w:r>
-      <w:proofErr w:type="spellEnd"/>
-      <w:r>
-        <w:t xml:space="preserve"> libraries due to the code of it libraries (protocols’ dissectors) have published under GPLv2 license.</w:t>
+        <w:t xml:space="preserve">t use any external libraries due to portability reasons and licensing limitations. </w:t>
+      </w:r>
+      <w:r>
+        <w:t xml:space="preserve">The </w:t>
+      </w:r>
+      <w:proofErr w:type="spellStart"/>
+      <w:r>
+        <w:t>nfstrace</w:t>
+      </w:r>
+      <w:proofErr w:type="spellEnd"/>
+      <w:r>
+        <w:t xml:space="preserve"> does not use any Wireshark libraries because they are not efficient.</w:t>
       </w:r>
     </w:p>
     <w:p>
@@ -3001,13 +3002,35 @@
       <w:r>
         <w:t xml:space="preserve">. </w:t>
       </w:r>
+      <w:bookmarkStart w:id="13" w:name="_GoBack"/>
+      <w:bookmarkEnd w:id="13"/>
       <w:proofErr w:type="spellStart"/>
       <w:r>
         <w:t>Wsize</w:t>
       </w:r>
       <w:proofErr w:type="spellEnd"/>
       <w:r>
-        <w:t xml:space="preserve"> is an option of NFS client, defines the number of bytes that NFS uses when writing files to an NFS server by one WRITE procedure. When </w:t>
+        <w:t xml:space="preserve"> is an option of NFS </w:t>
+      </w:r>
+      <w:proofErr w:type="gramStart"/>
+      <w:r>
+        <w:t>client,</w:t>
+      </w:r>
+      <w:proofErr w:type="gramEnd"/>
+      <w:r>
+        <w:t xml:space="preserve"> </w:t>
+      </w:r>
+      <w:r>
+        <w:t xml:space="preserve">it </w:t>
+      </w:r>
+      <w:r>
+        <w:t xml:space="preserve">defines the number of bytes that NFS uses </w:t>
+      </w:r>
+      <w:r>
+        <w:t>during the</w:t>
+      </w:r>
+      <w:r>
+        <w:t xml:space="preserve"> writing files to an NFS server by one WRITE procedure. When </w:t>
       </w:r>
       <w:proofErr w:type="spellStart"/>
       <w:r>
@@ -3366,8 +3389,8 @@
         <w:contextualSpacing w:val="0"/>
         <w:jc w:val="both"/>
       </w:pPr>
-      <w:bookmarkStart w:id="13" w:name="h.e3cae2k6kcdm" w:colFirst="0" w:colLast="0"/>
-      <w:bookmarkEnd w:id="13"/>
+      <w:bookmarkStart w:id="14" w:name="h.e3cae2k6kcdm" w:colFirst="0" w:colLast="0"/>
+      <w:bookmarkEnd w:id="14"/>
       <w:r>
         <w:lastRenderedPageBreak/>
         <w:t>Dump File Format</w:t>
@@ -3431,15 +3454,7 @@
         <w:t xml:space="preserve"> format too. Any external t</w:t>
       </w:r>
       <w:r>
-        <w:t xml:space="preserve">ool (like </w:t>
-      </w:r>
-      <w:proofErr w:type="spellStart"/>
-      <w:r>
-        <w:t>Wireshark</w:t>
-      </w:r>
-      <w:proofErr w:type="spellEnd"/>
-      <w:r>
-        <w:t>) may be used</w:t>
+        <w:t>ool (like Wireshark) may be used</w:t>
       </w:r>
       <w:r>
         <w:t xml:space="preserve"> </w:t>
@@ -3456,8 +3471,8 @@
       <w:r>
         <w:t>passed from Filtration to Analysis modules in raw data buffers via Queue of Analysis module.</w:t>
       </w:r>
-      <w:bookmarkStart w:id="14" w:name="h.gd94vxoil0rx" w:colFirst="0" w:colLast="0"/>
-      <w:bookmarkEnd w:id="14"/>
+      <w:bookmarkStart w:id="15" w:name="h.gd94vxoil0rx" w:colFirst="0" w:colLast="0"/>
+      <w:bookmarkEnd w:id="15"/>
     </w:p>
     <w:p>
       <w:pPr>
@@ -5290,15 +5305,7 @@
       </w:r>
       <w:proofErr w:type="spellEnd"/>
       <w:r>
-        <w:t xml:space="preserve">. – </w:t>
-      </w:r>
-      <w:proofErr w:type="spellStart"/>
-      <w:r>
-        <w:t>Wireshark</w:t>
-      </w:r>
-      <w:proofErr w:type="spellEnd"/>
-      <w:r>
-        <w:t>. Only the dump.pcap.bz2 has</w:t>
+        <w:t>. – Wireshark. Only the dump.pcap.bz2 has</w:t>
       </w:r>
       <w:r>
         <w:t xml:space="preserve"> </w:t>
@@ -5891,25 +5898,16 @@
           <w:sz w:val="16"/>
           <w:szCs w:val="16"/>
         </w:rPr>
-        <w:t xml:space="preserve">        REPLY </w:t>
-      </w:r>
-      <w:proofErr w:type="gramStart"/>
-      <w:r>
-        <w:rPr>
-          <w:rFonts w:ascii="Consolas" w:hAnsi="Consolas" w:cs="Consolas"/>
-          <w:sz w:val="16"/>
-          <w:szCs w:val="16"/>
-        </w:rPr>
-        <w:t>[ status</w:t>
-      </w:r>
-      <w:proofErr w:type="gramEnd"/>
-      <w:r>
-        <w:rPr>
-          <w:rFonts w:ascii="Consolas" w:hAnsi="Consolas" w:cs="Consolas"/>
-          <w:sz w:val="16"/>
-          <w:szCs w:val="16"/>
-        </w:rPr>
-        <w:t xml:space="preserve">: OK </w:t>
+        <w:t xml:space="preserve">        </w:t>
+      </w:r>
+      <w:proofErr w:type="gramStart"/>
+      <w:r>
+        <w:rPr>
+          <w:rFonts w:ascii="Consolas" w:hAnsi="Consolas" w:cs="Consolas"/>
+          <w:sz w:val="16"/>
+          <w:szCs w:val="16"/>
+        </w:rPr>
+        <w:t xml:space="preserve">REPLY [ status: OK </w:t>
       </w:r>
       <w:proofErr w:type="spellStart"/>
       <w:r>
@@ -6163,6 +6161,7 @@
         </w:rPr>
         <w:t>: 53314027000b8fb4 ]</w:t>
       </w:r>
+      <w:proofErr w:type="gramEnd"/>
     </w:p>
     <w:p>
       <w:pPr>
@@ -6551,8 +6550,8 @@
         <w:contextualSpacing w:val="0"/>
         <w:jc w:val="both"/>
       </w:pPr>
-      <w:bookmarkStart w:id="15" w:name="h.67u49rsmftsi" w:colFirst="0" w:colLast="0"/>
-      <w:bookmarkEnd w:id="15"/>
+      <w:bookmarkStart w:id="16" w:name="h.67u49rsmftsi" w:colFirst="0" w:colLast="0"/>
+      <w:bookmarkEnd w:id="16"/>
       <w:r>
         <w:lastRenderedPageBreak/>
         <w:t>Pluggable Analysis Modules</w:t>
@@ -6597,19 +6596,32 @@
       </w:r>
       <w:proofErr w:type="spellEnd"/>
       <w:r>
-        <w:t xml:space="preserve"> interface is a set of NFSv3 handlers that will be called by Analysis module for each NFSv3 procedure.</w:t>
-      </w:r>
-    </w:p>
-    <w:p>
-      <w:pPr>
-        <w:widowControl w:val="0"/>
-        <w:jc w:val="both"/>
-      </w:pPr>
-      <w:r>
-        <w:t>A pluggable analysis module should be a dynamic linked shared object that</w:t>
-      </w:r>
-      <w:r>
-        <w:t xml:space="preserve"> includes &lt;</w:t>
+        <w:t xml:space="preserve"> interface is a set of NFSv3 handlers that </w:t>
+      </w:r>
+      <w:proofErr w:type="gramStart"/>
+      <w:r>
+        <w:t>will be called</w:t>
+      </w:r>
+      <w:proofErr w:type="gramEnd"/>
+      <w:r>
+        <w:t xml:space="preserve"> by Analysis module for each NFSv3 procedure.</w:t>
+      </w:r>
+      <w:r>
+        <w:t xml:space="preserve"> </w:t>
+      </w:r>
+      <w:r>
+        <w:t>All definitions of types and constants, required for</w:t>
+      </w:r>
+      <w:r>
+        <w:t xml:space="preserve"> development analysis modules, </w:t>
+      </w:r>
+      <w:proofErr w:type="gramStart"/>
+      <w:r>
+        <w:t>are defined</w:t>
+      </w:r>
+      <w:proofErr w:type="gramEnd"/>
+      <w:r>
+        <w:t xml:space="preserve"> in files in </w:t>
       </w:r>
       <w:proofErr w:type="spellStart"/>
       <w:r>
@@ -6625,18 +6637,72 @@
       </w:r>
       <w:proofErr w:type="spellEnd"/>
       <w:r>
+        <w:t>/ directory.</w:t>
+      </w:r>
+      <w:r>
+        <w:t xml:space="preserve"> </w:t>
+      </w:r>
+      <w:proofErr w:type="gramStart"/>
+      <w:r>
+        <w:t xml:space="preserve">They should be included by </w:t>
+      </w:r>
+      <w:r>
+        <w:t>&lt;</w:t>
+      </w:r>
+      <w:proofErr w:type="spellStart"/>
+      <w:r>
+        <w:t>nfstrace</w:t>
+      </w:r>
+      <w:proofErr w:type="spellEnd"/>
+      <w:r>
         <w:t>/</w:t>
       </w:r>
       <w:proofErr w:type="spellStart"/>
       <w:r>
+        <w:t>api</w:t>
+      </w:r>
+      <w:proofErr w:type="spellEnd"/>
+      <w:r>
+        <w:t>/</w:t>
+      </w:r>
+      <w:proofErr w:type="spellStart"/>
+      <w:r>
         <w:t>plugin_api.h</w:t>
       </w:r>
       <w:proofErr w:type="spellEnd"/>
       <w:r>
-        <w:t>&gt; and</w:t>
-      </w:r>
-      <w:r>
-        <w:t xml:space="preserve"> exports following C functions:</w:t>
+        <w:t>&gt;</w:t>
+      </w:r>
+      <w:r>
+        <w:t xml:space="preserve"> header</w:t>
+      </w:r>
+      <w:proofErr w:type="gramEnd"/>
+      <w:r>
+        <w:t>.</w:t>
+      </w:r>
+    </w:p>
+    <w:p>
+      <w:pPr>
+        <w:widowControl w:val="0"/>
+        <w:jc w:val="both"/>
+      </w:pPr>
+      <w:r>
+        <w:t>A pluggable analysis module should be a dynamic</w:t>
+      </w:r>
+      <w:r>
+        <w:t>ally</w:t>
+      </w:r>
+      <w:r>
+        <w:t xml:space="preserve"> linked shared object </w:t>
+      </w:r>
+      <w:r>
+        <w:t>and</w:t>
+      </w:r>
+      <w:r>
+        <w:t xml:space="preserve"> should export</w:t>
+      </w:r>
+      <w:r>
+        <w:t xml:space="preserve"> following C functions:</w:t>
       </w:r>
     </w:p>
     <w:p>
@@ -6915,8 +6981,8 @@
         <w:contextualSpacing w:val="0"/>
         <w:jc w:val="both"/>
       </w:pPr>
-      <w:bookmarkStart w:id="16" w:name="h.9m85kblm7u9" w:colFirst="0" w:colLast="0"/>
-      <w:bookmarkEnd w:id="16"/>
+      <w:bookmarkStart w:id="17" w:name="h.9m85kblm7u9" w:colFirst="0" w:colLast="0"/>
+      <w:bookmarkEnd w:id="17"/>
       <w:r>
         <w:lastRenderedPageBreak/>
         <w:t>Analysis Toolset</w:t>
@@ -6931,8 +6997,8 @@
         <w:contextualSpacing w:val="0"/>
         <w:jc w:val="both"/>
       </w:pPr>
-      <w:bookmarkStart w:id="17" w:name="h.akewvyqw46a1" w:colFirst="0" w:colLast="0"/>
-      <w:bookmarkEnd w:id="17"/>
+      <w:bookmarkStart w:id="18" w:name="h.akewvyqw46a1" w:colFirst="0" w:colLast="0"/>
+      <w:bookmarkEnd w:id="18"/>
       <w:r>
         <w:t>Operation Breakdown Analyzer (OB)</w:t>
       </w:r>
@@ -15817,8 +15883,8 @@
         <w:widowControl w:val="0"/>
         <w:contextualSpacing w:val="0"/>
       </w:pPr>
-      <w:bookmarkStart w:id="18" w:name="h.43mpfeevxjb3" w:colFirst="0" w:colLast="0"/>
-      <w:bookmarkEnd w:id="18"/>
+      <w:bookmarkStart w:id="19" w:name="h.43mpfeevxjb3" w:colFirst="0" w:colLast="0"/>
+      <w:bookmarkEnd w:id="19"/>
       <w:r>
         <w:lastRenderedPageBreak/>
         <w:t>Overall File Working Set Analyzer (OFWS)</w:t>
@@ -16440,8 +16506,8 @@
         <w:widowControl w:val="0"/>
         <w:contextualSpacing w:val="0"/>
       </w:pPr>
-      <w:bookmarkStart w:id="19" w:name="h.m20e7r1uhzxe" w:colFirst="0" w:colLast="0"/>
-      <w:bookmarkEnd w:id="19"/>
+      <w:bookmarkStart w:id="20" w:name="h.m20e7r1uhzxe" w:colFirst="0" w:colLast="0"/>
+      <w:bookmarkEnd w:id="20"/>
       <w:r>
         <w:t xml:space="preserve">Filtration </w:t>
       </w:r>
@@ -21254,8 +21320,6 @@
       <w:r>
         <w:t>.</w:t>
       </w:r>
-      <w:bookmarkStart w:id="20" w:name="_GoBack"/>
-      <w:bookmarkEnd w:id="20"/>
     </w:p>
     <w:sectPr>
       <w:pgSz w:w="12240" w:h="15840"/>
@@ -22238,7 +22302,7 @@
 </file>
 
 <file path=customXml/itemProps1.xml><?xml version="1.0" encoding="utf-8"?>
-<ds:datastoreItem xmlns:ds="http://schemas.openxmlformats.org/officeDocument/2006/customXml" ds:itemID="{34216D78-0D3A-4A32-A134-97C814433DEF}">
+<ds:datastoreItem xmlns:ds="http://schemas.openxmlformats.org/officeDocument/2006/customXml" ds:itemID="{FA0ED3A2-2676-4646-B7E1-7FBD61F5EF12}">
   <ds:schemaRefs>
     <ds:schemaRef ds:uri="http://schemas.openxmlformats.org/officeDocument/2006/bibliography"/>
   </ds:schemaRefs>

</xml_diff>